<commit_message>
Failed to accomplish BFS
</commit_message>
<xml_diff>
--- a/Assignment 3/CPSC_319_Assignment3_Report.docx
+++ b/Assignment 3/CPSC_319_Assignment3_Report.docx
@@ -99,7 +99,7 @@
           <w:u w:val="single"/>
           <w:lang w:eastAsia="en-CA"/>
         </w:rPr>
-        <w:t>3</w:t>
+        <w:t>4</w:t>
       </w:r>
       <w:r>
         <w:rPr>
@@ -125,7 +125,7 @@
           <w:u w:val="single"/>
           <w:lang w:eastAsia="en-CA"/>
         </w:rPr>
-        <w:t>Binary Search Trees</w:t>
+        <w:t>Graphs</w:t>
       </w:r>
     </w:p>
     <w:p>
@@ -352,18 +352,9 @@
           <w:szCs w:val="32"/>
           <w:lang w:eastAsia="en-CA"/>
         </w:rPr>
-        <w:t xml:space="preserve">March </w:t>
-      </w:r>
-      <w:r>
-        <w:rPr>
-          <w:rFonts w:ascii="Times New Roman" w:eastAsia="Times New Roman" w:hAnsi="Times New Roman" w:cs="Times New Roman"/>
-          <w:color w:val="000000"/>
-          <w:sz w:val="32"/>
-          <w:szCs w:val="32"/>
-          <w:lang w:eastAsia="en-CA"/>
-        </w:rPr>
-        <w:t>18</w:t>
-      </w:r>
+        <w:t>April 1</w:t>
+      </w:r>
+      <w:proofErr w:type="gramStart"/>
       <w:r>
         <w:rPr>
           <w:rFonts w:ascii="Times New Roman" w:eastAsia="Times New Roman" w:hAnsi="Times New Roman" w:cs="Times New Roman"/>
@@ -373,7 +364,7 @@
           <w:vertAlign w:val="superscript"/>
           <w:lang w:eastAsia="en-CA"/>
         </w:rPr>
-        <w:t>th</w:t>
+        <w:t>st</w:t>
       </w:r>
       <w:r>
         <w:rPr>
@@ -383,7 +374,28 @@
           <w:szCs w:val="32"/>
           <w:lang w:eastAsia="en-CA"/>
         </w:rPr>
-        <w:t>, 202</w:t>
+        <w:t xml:space="preserve"> </w:t>
+      </w:r>
+      <w:r>
+        <w:rPr>
+          <w:rFonts w:ascii="Times New Roman" w:eastAsia="Times New Roman" w:hAnsi="Times New Roman" w:cs="Times New Roman"/>
+          <w:color w:val="000000"/>
+          <w:sz w:val="32"/>
+          <w:szCs w:val="32"/>
+          <w:lang w:eastAsia="en-CA"/>
+        </w:rPr>
+        <w:t>,</w:t>
+      </w:r>
+      <w:proofErr w:type="gramEnd"/>
+      <w:r>
+        <w:rPr>
+          <w:rFonts w:ascii="Times New Roman" w:eastAsia="Times New Roman" w:hAnsi="Times New Roman" w:cs="Times New Roman"/>
+          <w:color w:val="000000"/>
+          <w:sz w:val="32"/>
+          <w:szCs w:val="32"/>
+          <w:lang w:eastAsia="en-CA"/>
+        </w:rPr>
+        <w:t xml:space="preserve"> 202</w:t>
       </w:r>
       <w:r>
         <w:rPr>
@@ -465,6 +477,7 @@
     </w:p>
     <w:p>
       <w:pPr>
+        <w:spacing w:line="240" w:lineRule="auto"/>
         <w:rPr>
           <w:rFonts w:ascii="Times New Roman" w:hAnsi="Times New Roman" w:cs="Times New Roman"/>
           <w:b/>
@@ -480,48 +493,7 @@
           <w:color w:val="000000"/>
         </w:rPr>
         <w:lastRenderedPageBreak/>
-        <w:t>Lab Summary</w:t>
-      </w:r>
-    </w:p>
-    <w:p>
-      <w:pPr>
-        <w:rPr>
-          <w:rFonts w:ascii="Times New Roman" w:hAnsi="Times New Roman" w:cs="Times New Roman"/>
-          <w:color w:val="000000"/>
-        </w:rPr>
-      </w:pPr>
-      <w:r>
-        <w:rPr>
-          <w:rFonts w:ascii="Times New Roman" w:hAnsi="Times New Roman" w:cs="Times New Roman"/>
-          <w:color w:val="000000"/>
-        </w:rPr>
-        <w:t>The goal of this lab is to create a binary search tree that can read an input file holding data that is used to insert into the tree. We would create traversal methods for depth-first and breadth-first traversal. Lastly, they should visit each node in those traversal methods and write to two separate output files.</w:t>
-      </w:r>
-    </w:p>
-    <w:p>
-      <w:pPr>
-        <w:rPr>
-          <w:rFonts w:ascii="Times New Roman" w:hAnsi="Times New Roman" w:cs="Times New Roman"/>
-          <w:color w:val="000000"/>
-        </w:rPr>
-      </w:pPr>
-    </w:p>
-    <w:p>
-      <w:pPr>
-        <w:rPr>
-          <w:rFonts w:ascii="Times New Roman" w:hAnsi="Times New Roman" w:cs="Times New Roman"/>
-          <w:bCs/>
-          <w:color w:val="000000"/>
-        </w:rPr>
-      </w:pPr>
-      <w:r>
-        <w:rPr>
-          <w:rFonts w:ascii="Times New Roman" w:hAnsi="Times New Roman" w:cs="Times New Roman"/>
-          <w:b/>
-          <w:bCs/>
-          <w:color w:val="000000"/>
-        </w:rPr>
-        <w:t>Binary Search Trees</w:t>
+        <w:t>Questions:</w:t>
       </w:r>
     </w:p>
     <w:p>
@@ -529,173 +501,104 @@
         <w:pStyle w:val="ListParagraph"/>
         <w:numPr>
           <w:ilvl w:val="0"/>
-          <w:numId w:val="10"/>
+          <w:numId w:val="13"/>
         </w:numPr>
-        <w:ind w:left="360"/>
+        <w:spacing w:line="240" w:lineRule="auto"/>
         <w:rPr>
           <w:rFonts w:ascii="Times New Roman" w:hAnsi="Times New Roman" w:cs="Times New Roman"/>
-          <w:bCs/>
-          <w:color w:val="000000"/>
+          <w:lang w:val="en-US"/>
         </w:rPr>
       </w:pPr>
       <w:r>
         <w:rPr>
           <w:rFonts w:ascii="Times New Roman" w:hAnsi="Times New Roman" w:cs="Times New Roman"/>
-          <w:bCs/>
-          <w:color w:val="000000"/>
-        </w:rPr>
-        <w:t>a3input1.txt</w:t>
-      </w:r>
-    </w:p>
-    <w:p>
-      <w:pPr>
-        <w:spacing w:after="0" w:line="240" w:lineRule="auto"/>
-        <w:rPr>
-          <w:rFonts w:ascii="Calibri" w:eastAsia="Times New Roman" w:hAnsi="Calibri" w:cs="Calibri"/>
-          <w:lang w:eastAsia="en-CA"/>
-        </w:rPr>
-      </w:pPr>
-      <w:r>
-        <w:rPr>
-          <w:rFonts w:ascii="Calibri" w:eastAsia="Times New Roman" w:hAnsi="Calibri" w:cs="Calibri"/>
-          <w:lang w:eastAsia="en-CA"/>
-        </w:rPr>
-        <w:t>Please view the .</w:t>
-      </w:r>
-      <w:proofErr w:type="spellStart"/>
-      <w:r>
-        <w:rPr>
-          <w:rFonts w:ascii="Calibri" w:eastAsia="Times New Roman" w:hAnsi="Calibri" w:cs="Calibri"/>
-          <w:lang w:eastAsia="en-CA"/>
-        </w:rPr>
-        <w:t>png</w:t>
-      </w:r>
-      <w:proofErr w:type="spellEnd"/>
-      <w:r>
-        <w:rPr>
-          <w:rFonts w:ascii="Calibri" w:eastAsia="Times New Roman" w:hAnsi="Calibri" w:cs="Calibri"/>
-          <w:lang w:eastAsia="en-CA"/>
-        </w:rPr>
-        <w:t xml:space="preserve"> screenshot that was submitted.</w:t>
-      </w:r>
-    </w:p>
-    <w:p>
-      <w:pPr>
-        <w:pStyle w:val="ListParagraph"/>
-        <w:ind w:left="360"/>
+          <w:lang w:val="en-US"/>
+        </w:rPr>
+        <w:t xml:space="preserve">To combat loops in a graph, using the depth-first traversal would be beneficial as this traversal method </w:t>
+      </w:r>
+      <w:r>
         <w:rPr>
           <w:rFonts w:ascii="Times New Roman" w:hAnsi="Times New Roman" w:cs="Times New Roman"/>
-          <w:bCs/>
-          <w:color w:val="000000"/>
-        </w:rPr>
-      </w:pPr>
+          <w:lang w:val="en-US"/>
+        </w:rPr>
+        <w:t xml:space="preserve">is efficient in finding backdoor edges that break down the larger </w:t>
+      </w:r>
+      <w:r>
+        <w:rPr>
+          <w:rFonts w:ascii="Times New Roman" w:hAnsi="Times New Roman" w:cs="Times New Roman"/>
+          <w:lang w:val="en-US"/>
+        </w:rPr>
+        <w:t xml:space="preserve">overall graph. In the </w:t>
+      </w:r>
+      <w:proofErr w:type="gramStart"/>
+      <w:r>
+        <w:rPr>
+          <w:rFonts w:ascii="Times New Roman" w:hAnsi="Times New Roman" w:cs="Times New Roman"/>
+          <w:lang w:val="en-US"/>
+        </w:rPr>
+        <w:t>worst case</w:t>
+      </w:r>
+      <w:proofErr w:type="gramEnd"/>
+      <w:r>
+        <w:rPr>
+          <w:rFonts w:ascii="Times New Roman" w:hAnsi="Times New Roman" w:cs="Times New Roman"/>
+          <w:lang w:val="en-US"/>
+        </w:rPr>
+        <w:t xml:space="preserve"> scenario, depth-first traversals would be at a O(V</w:t>
+      </w:r>
+      <w:r>
+        <w:rPr>
+          <w:rFonts w:ascii="Times New Roman" w:hAnsi="Times New Roman" w:cs="Times New Roman"/>
+          <w:lang w:val="en-US"/>
+        </w:rPr>
+        <w:t>^2</w:t>
+      </w:r>
+      <w:r>
+        <w:rPr>
+          <w:rFonts w:ascii="Times New Roman" w:hAnsi="Times New Roman" w:cs="Times New Roman"/>
+          <w:lang w:val="en-US"/>
+        </w:rPr>
+        <w:t>) level, where V is the number of vertices</w:t>
+      </w:r>
+      <w:r>
+        <w:rPr>
+          <w:rFonts w:ascii="Times New Roman" w:hAnsi="Times New Roman" w:cs="Times New Roman"/>
+          <w:lang w:val="en-US"/>
+        </w:rPr>
+        <w:t xml:space="preserve">. This is the time-complexity for </w:t>
+      </w:r>
+      <w:proofErr w:type="gramStart"/>
+      <w:r>
+        <w:rPr>
+          <w:rFonts w:ascii="Times New Roman" w:hAnsi="Times New Roman" w:cs="Times New Roman"/>
+          <w:lang w:val="en-US"/>
+        </w:rPr>
+        <w:t>a</w:t>
+      </w:r>
+      <w:proofErr w:type="gramEnd"/>
+      <w:r>
+        <w:rPr>
+          <w:rFonts w:ascii="Times New Roman" w:hAnsi="Times New Roman" w:cs="Times New Roman"/>
+          <w:lang w:val="en-US"/>
+        </w:rPr>
+        <w:t xml:space="preserve"> </w:t>
+      </w:r>
+      <w:r>
+        <w:rPr>
+          <w:rFonts w:ascii="Times New Roman" w:hAnsi="Times New Roman" w:cs="Times New Roman"/>
+          <w:lang w:val="en-US"/>
+        </w:rPr>
+        <w:t>adjacency matrix.</w:t>
+      </w:r>
     </w:p>
     <w:p>
       <w:pPr>
         <w:pStyle w:val="ListParagraph"/>
         <w:numPr>
           <w:ilvl w:val="0"/>
-          <w:numId w:val="10"/>
+          <w:numId w:val="13"/>
         </w:numPr>
-        <w:ind w:left="360"/>
-        <w:rPr>
-          <w:rFonts w:ascii="Times New Roman" w:hAnsi="Times New Roman" w:cs="Times New Roman"/>
-          <w:bCs/>
-          <w:color w:val="000000"/>
-        </w:rPr>
-      </w:pPr>
-      <w:r>
-        <w:rPr>
-          <w:rFonts w:ascii="Times New Roman" w:hAnsi="Times New Roman" w:cs="Times New Roman"/>
-          <w:bCs/>
-          <w:color w:val="000000"/>
-        </w:rPr>
-        <w:t>a3input2.txt</w:t>
-      </w:r>
-    </w:p>
-    <w:p>
-      <w:pPr>
-        <w:spacing w:after="0" w:line="240" w:lineRule="auto"/>
-        <w:rPr>
-          <w:rFonts w:ascii="Calibri" w:eastAsia="Times New Roman" w:hAnsi="Calibri" w:cs="Calibri"/>
-          <w:lang w:eastAsia="en-CA"/>
-        </w:rPr>
-      </w:pPr>
-      <w:r>
-        <w:rPr>
-          <w:rFonts w:ascii="Calibri" w:eastAsia="Times New Roman" w:hAnsi="Calibri" w:cs="Calibri"/>
-          <w:lang w:eastAsia="en-CA"/>
-        </w:rPr>
-        <w:t>Please view the .</w:t>
-      </w:r>
-      <w:proofErr w:type="spellStart"/>
-      <w:r>
-        <w:rPr>
-          <w:rFonts w:ascii="Calibri" w:eastAsia="Times New Roman" w:hAnsi="Calibri" w:cs="Calibri"/>
-          <w:lang w:eastAsia="en-CA"/>
-        </w:rPr>
-        <w:t>png</w:t>
-      </w:r>
-      <w:proofErr w:type="spellEnd"/>
-      <w:r>
-        <w:rPr>
-          <w:rFonts w:ascii="Calibri" w:eastAsia="Times New Roman" w:hAnsi="Calibri" w:cs="Calibri"/>
-          <w:lang w:eastAsia="en-CA"/>
-        </w:rPr>
-        <w:t xml:space="preserve"> screenshot that was submitted.</w:t>
-      </w:r>
-    </w:p>
-    <w:p>
-      <w:pPr>
-        <w:spacing w:after="0" w:line="240" w:lineRule="auto"/>
-        <w:rPr>
-          <w:rFonts w:ascii="Calibri" w:eastAsia="Times New Roman" w:hAnsi="Calibri" w:cs="Calibri"/>
-          <w:lang w:eastAsia="en-CA"/>
-        </w:rPr>
-      </w:pPr>
-      <w:r>
-        <w:rPr>
-          <w:rFonts w:ascii="Calibri" w:eastAsia="Times New Roman" w:hAnsi="Calibri" w:cs="Calibri"/>
-          <w:lang w:eastAsia="en-CA"/>
-        </w:rPr>
-        <w:br/>
-      </w:r>
-    </w:p>
-    <w:p>
-      <w:pPr>
-        <w:rPr>
-          <w:rFonts w:ascii="Times New Roman" w:hAnsi="Times New Roman" w:cs="Times New Roman"/>
-          <w:bCs/>
-          <w:color w:val="000000"/>
-        </w:rPr>
-      </w:pPr>
-    </w:p>
-    <w:p>
-      <w:pPr>
-        <w:rPr>
-          <w:rFonts w:ascii="Times New Roman" w:hAnsi="Times New Roman" w:cs="Times New Roman"/>
-          <w:b/>
-          <w:bCs/>
-          <w:color w:val="000000"/>
-        </w:rPr>
-      </w:pPr>
-      <w:r>
-        <w:rPr>
-          <w:rFonts w:ascii="Times New Roman" w:hAnsi="Times New Roman" w:cs="Times New Roman"/>
-          <w:b/>
-          <w:bCs/>
-          <w:color w:val="000000"/>
-        </w:rPr>
-        <w:t>Complexity Analysis</w:t>
-      </w:r>
-    </w:p>
-    <w:p>
-      <w:pPr>
-        <w:pStyle w:val="ListParagraph"/>
-        <w:numPr>
-          <w:ilvl w:val="0"/>
-          <w:numId w:val="11"/>
-        </w:numPr>
+        <w:spacing w:line="240" w:lineRule="auto"/>
         <w:rPr>
           <w:rFonts w:ascii="Times New Roman" w:hAnsi="Times New Roman" w:cs="Times New Roman"/>
           <w:lang w:val="en-US"/>
@@ -706,121 +609,7 @@
           <w:rFonts w:ascii="Times New Roman" w:hAnsi="Times New Roman" w:cs="Times New Roman"/>
           <w:lang w:val="en-US"/>
         </w:rPr>
-        <w:t>If tree is well-balanced we can read the tree to have a Big-O of O(log n)</w:t>
-      </w:r>
-    </w:p>
-    <w:p>
-      <w:pPr>
-        <w:pStyle w:val="ListParagraph"/>
-        <w:numPr>
-          <w:ilvl w:val="0"/>
-          <w:numId w:val="11"/>
-        </w:numPr>
-        <w:rPr>
-          <w:rFonts w:ascii="Times New Roman" w:hAnsi="Times New Roman" w:cs="Times New Roman"/>
-          <w:lang w:val="en-US"/>
-        </w:rPr>
-      </w:pPr>
-      <w:r>
-        <w:rPr>
-          <w:rFonts w:ascii="Times New Roman" w:hAnsi="Times New Roman" w:cs="Times New Roman"/>
-          <w:lang w:val="en-US"/>
-        </w:rPr>
-        <w:t>Worst-case would be when the tree starts to look more like a Linked List. If the tree was inserted is an alphabetical order, we would only see one subtree extend from the root node.</w:t>
-      </w:r>
-    </w:p>
-    <w:p>
-      <w:pPr>
-        <w:pStyle w:val="ListParagraph"/>
-        <w:numPr>
-          <w:ilvl w:val="0"/>
-          <w:numId w:val="11"/>
-        </w:numPr>
-        <w:rPr>
-          <w:rFonts w:ascii="Times New Roman" w:hAnsi="Times New Roman" w:cs="Times New Roman"/>
-          <w:lang w:val="en-US"/>
-        </w:rPr>
-      </w:pPr>
-      <w:r>
-        <w:rPr>
-          <w:rFonts w:ascii="Times New Roman" w:hAnsi="Times New Roman" w:cs="Times New Roman"/>
-          <w:lang w:val="en-US"/>
-        </w:rPr>
-        <w:t>Answers:</w:t>
-      </w:r>
-    </w:p>
-    <w:p>
-      <w:pPr>
-        <w:pStyle w:val="ListParagraph"/>
-        <w:numPr>
-          <w:ilvl w:val="1"/>
-          <w:numId w:val="11"/>
-        </w:numPr>
-        <w:rPr>
-          <w:rFonts w:ascii="Times New Roman" w:hAnsi="Times New Roman" w:cs="Times New Roman"/>
-          <w:lang w:val="en-US"/>
-        </w:rPr>
-      </w:pPr>
-      <w:r>
-        <w:rPr>
-          <w:rFonts w:ascii="Times New Roman" w:hAnsi="Times New Roman" w:cs="Times New Roman"/>
-          <w:lang w:val="en-US"/>
-        </w:rPr>
-        <w:t>The worst case scenario for a depth-first in-order traversal would look like a Linked List, meaning the Big-O Notation would be O(V).</w:t>
-      </w:r>
-    </w:p>
-    <w:p>
-      <w:pPr>
-        <w:pStyle w:val="ListParagraph"/>
-        <w:numPr>
-          <w:ilvl w:val="1"/>
-          <w:numId w:val="11"/>
-        </w:numPr>
-        <w:rPr>
-          <w:rFonts w:ascii="Times New Roman" w:hAnsi="Times New Roman" w:cs="Times New Roman"/>
-          <w:lang w:val="en-US"/>
-        </w:rPr>
-      </w:pPr>
-      <w:r>
-        <w:rPr>
-          <w:rFonts w:ascii="Times New Roman" w:hAnsi="Times New Roman" w:cs="Times New Roman"/>
-          <w:lang w:val="en-US"/>
-        </w:rPr>
-        <w:t>For breadth-first, the worst case scenario would have all nodes on the same level and the Big-O Notation for it would be O(n) where n is the maximum number of nodes in a single level.</w:t>
-      </w:r>
-      <w:r>
-        <w:rPr>
-          <w:rFonts w:ascii="Times New Roman" w:hAnsi="Times New Roman" w:cs="Times New Roman"/>
-          <w:lang w:val="en-US"/>
-        </w:rPr>
-        <w:t xml:space="preserve">  </w:t>
-      </w:r>
-    </w:p>
-    <w:p>
-      <w:pPr>
-        <w:pStyle w:val="ListParagraph"/>
-        <w:numPr>
-          <w:ilvl w:val="1"/>
-          <w:numId w:val="11"/>
-        </w:numPr>
-        <w:rPr>
-          <w:rFonts w:ascii="Times New Roman" w:hAnsi="Times New Roman" w:cs="Times New Roman"/>
-          <w:lang w:val="en-US"/>
-        </w:rPr>
-      </w:pPr>
-      <w:r>
-        <w:rPr>
-          <w:rFonts w:ascii="Times New Roman" w:hAnsi="Times New Roman" w:cs="Times New Roman"/>
-          <w:lang w:val="en-US"/>
-        </w:rPr>
-        <w:t xml:space="preserve">This depends on the way the nodes are visited and the order in which the nodes are being inserted into the tree. For example, if we were to insert nodes in a worst-case scenario, visiting the nodes from a top-down method (BFS) where you visit each level first will use less memory than attempting to visit each node in a DFS traversal strategy. If the input nodes were to be inserted into the tree at random, this would mean that DFS would use less memory as there is only a need to store a maximum of 2 values, where if we use BFS traversal, we would be storing more than 2 values at a time. DFS makes it easier to reach each individual node </w:t>
-      </w:r>
-      <w:r>
-        <w:rPr>
-          <w:rFonts w:ascii="Times New Roman" w:hAnsi="Times New Roman" w:cs="Times New Roman"/>
-          <w:lang w:val="en-US"/>
-        </w:rPr>
-        <w:t>whilst maintaining the least amount of memory, in a scenario where the inserted nodes and input at random.</w:t>
+        <w:t>Breadth-First Traversal is much more efficient when the vertices are closer together, and the Depth-First Traversal is efficient when trying to find paths that are further away from the source. Depending on the positioning of the source, either or will be efficient.</w:t>
       </w:r>
     </w:p>
     <w:p>
@@ -844,395 +633,329 @@
           <w:lang w:val="en-US"/>
         </w:rPr>
       </w:pPr>
-    </w:p>
-    <w:p>
-      <w:pPr>
-        <w:spacing w:line="240" w:lineRule="auto"/>
+      <w:r>
         <w:rPr>
           <w:rFonts w:ascii="Times New Roman" w:hAnsi="Times New Roman" w:cs="Times New Roman"/>
           <w:b/>
           <w:bCs/>
           <w:lang w:val="en-US"/>
         </w:rPr>
-      </w:pPr>
-      <w:r>
+        <w:t>References:</w:t>
+      </w:r>
+    </w:p>
+    <w:p>
+      <w:pPr>
+        <w:pStyle w:val="ListParagraph"/>
+        <w:numPr>
+          <w:ilvl w:val="0"/>
+          <w:numId w:val="14"/>
+        </w:numPr>
+        <w:spacing w:after="0" w:line="360" w:lineRule="auto"/>
+        <w:rPr>
+          <w:rFonts w:ascii="Times New Roman" w:eastAsia="Times New Roman" w:hAnsi="Times New Roman" w:cs="Times New Roman"/>
+          <w:sz w:val="24"/>
+          <w:szCs w:val="24"/>
+          <w:lang w:eastAsia="en-CA"/>
+        </w:rPr>
+      </w:pPr>
+      <w:proofErr w:type="spellStart"/>
+      <w:r>
+        <w:rPr>
+          <w:rFonts w:ascii="Times New Roman" w:eastAsia="Times New Roman" w:hAnsi="Times New Roman" w:cs="Times New Roman"/>
+          <w:sz w:val="24"/>
+          <w:szCs w:val="24"/>
+          <w:lang w:eastAsia="en-CA"/>
+        </w:rPr>
+        <w:t>baeldung</w:t>
+      </w:r>
+      <w:proofErr w:type="spellEnd"/>
+      <w:r>
+        <w:rPr>
+          <w:rFonts w:ascii="Times New Roman" w:eastAsia="Times New Roman" w:hAnsi="Times New Roman" w:cs="Times New Roman"/>
+          <w:sz w:val="24"/>
+          <w:szCs w:val="24"/>
+          <w:lang w:eastAsia="en-CA"/>
+        </w:rPr>
+        <w:t xml:space="preserve">. (2018, November 30). </w:t>
+      </w:r>
+      <w:r>
+        <w:rPr>
+          <w:rFonts w:ascii="Times New Roman" w:eastAsia="Times New Roman" w:hAnsi="Times New Roman" w:cs="Times New Roman"/>
+          <w:i/>
+          <w:iCs/>
+          <w:sz w:val="24"/>
+          <w:szCs w:val="24"/>
+          <w:lang w:eastAsia="en-CA"/>
+        </w:rPr>
+        <w:t xml:space="preserve">Ways to Iterate Over a List in Java | </w:t>
+      </w:r>
+      <w:proofErr w:type="spellStart"/>
+      <w:r>
+        <w:rPr>
+          <w:rFonts w:ascii="Times New Roman" w:eastAsia="Times New Roman" w:hAnsi="Times New Roman" w:cs="Times New Roman"/>
+          <w:i/>
+          <w:iCs/>
+          <w:sz w:val="24"/>
+          <w:szCs w:val="24"/>
+          <w:lang w:eastAsia="en-CA"/>
+        </w:rPr>
+        <w:t>Baeldung</w:t>
+      </w:r>
+      <w:proofErr w:type="spellEnd"/>
+      <w:r>
+        <w:rPr>
+          <w:rFonts w:ascii="Times New Roman" w:eastAsia="Times New Roman" w:hAnsi="Times New Roman" w:cs="Times New Roman"/>
+          <w:sz w:val="24"/>
+          <w:szCs w:val="24"/>
+          <w:lang w:eastAsia="en-CA"/>
+        </w:rPr>
+        <w:t>. Www.baeldung.com. https://www.baeldung.com/java-iterate-list</w:t>
+      </w:r>
+    </w:p>
+    <w:p>
+      <w:pPr>
+        <w:pStyle w:val="ListParagraph"/>
+        <w:numPr>
+          <w:ilvl w:val="0"/>
+          <w:numId w:val="14"/>
+        </w:numPr>
+        <w:spacing w:after="0" w:line="360" w:lineRule="auto"/>
+        <w:rPr>
+          <w:rFonts w:ascii="Times New Roman" w:eastAsia="Times New Roman" w:hAnsi="Times New Roman" w:cs="Times New Roman"/>
+          <w:sz w:val="24"/>
+          <w:szCs w:val="24"/>
+          <w:lang w:eastAsia="en-CA"/>
+        </w:rPr>
+      </w:pPr>
+      <w:r>
+        <w:rPr>
+          <w:rFonts w:ascii="Times New Roman" w:eastAsia="Times New Roman" w:hAnsi="Times New Roman" w:cs="Times New Roman"/>
+          <w:i/>
+          <w:iCs/>
+          <w:sz w:val="24"/>
+          <w:szCs w:val="24"/>
+          <w:lang w:eastAsia="en-CA"/>
+        </w:rPr>
+        <w:t xml:space="preserve">How to Break a Loop in Java | </w:t>
+      </w:r>
+      <w:proofErr w:type="spellStart"/>
+      <w:r>
+        <w:rPr>
+          <w:rFonts w:ascii="Times New Roman" w:eastAsia="Times New Roman" w:hAnsi="Times New Roman" w:cs="Times New Roman"/>
+          <w:i/>
+          <w:iCs/>
+          <w:sz w:val="24"/>
+          <w:szCs w:val="24"/>
+          <w:lang w:eastAsia="en-CA"/>
+        </w:rPr>
+        <w:t>Webucator</w:t>
+      </w:r>
+      <w:proofErr w:type="spellEnd"/>
+      <w:r>
+        <w:rPr>
+          <w:rFonts w:ascii="Times New Roman" w:eastAsia="Times New Roman" w:hAnsi="Times New Roman" w:cs="Times New Roman"/>
+          <w:sz w:val="24"/>
+          <w:szCs w:val="24"/>
+          <w:lang w:eastAsia="en-CA"/>
+        </w:rPr>
+        <w:t>. (n.d.). Www.webucator.com. Retrieved April 1, 2022, from https://www.webucator.com/article/how-to-break-a-loop-in-java/#:~:text=How%20to%20Break%20a%20Loop%20in%20Java%201</w:t>
+      </w:r>
+    </w:p>
+    <w:p>
+      <w:pPr>
+        <w:pStyle w:val="ListParagraph"/>
+        <w:numPr>
+          <w:ilvl w:val="0"/>
+          <w:numId w:val="14"/>
+        </w:numPr>
+        <w:spacing w:after="0" w:line="360" w:lineRule="auto"/>
+        <w:rPr>
+          <w:rFonts w:ascii="Times New Roman" w:eastAsia="Times New Roman" w:hAnsi="Times New Roman" w:cs="Times New Roman"/>
+          <w:sz w:val="24"/>
+          <w:szCs w:val="24"/>
+          <w:lang w:eastAsia="en-CA"/>
+        </w:rPr>
+      </w:pPr>
+      <w:r>
+        <w:rPr>
+          <w:rFonts w:ascii="Times New Roman" w:eastAsia="Times New Roman" w:hAnsi="Times New Roman" w:cs="Times New Roman"/>
+          <w:i/>
+          <w:iCs/>
+          <w:sz w:val="24"/>
+          <w:szCs w:val="24"/>
+          <w:lang w:eastAsia="en-CA"/>
+        </w:rPr>
+        <w:t>how to read the number of columns in text file in java</w:t>
+      </w:r>
+      <w:r>
+        <w:rPr>
+          <w:rFonts w:ascii="Times New Roman" w:eastAsia="Times New Roman" w:hAnsi="Times New Roman" w:cs="Times New Roman"/>
+          <w:sz w:val="24"/>
+          <w:szCs w:val="24"/>
+          <w:lang w:eastAsia="en-CA"/>
+        </w:rPr>
+        <w:t>. (n.d.). Stack Overflow. Retrieved April 1, 2022, from https://stackoverflow.com/questions/55012354/how-to-read-the-number-of-columns-in-text-file-in-java</w:t>
+      </w:r>
+    </w:p>
+    <w:p>
+      <w:pPr>
+        <w:pStyle w:val="ListParagraph"/>
+        <w:numPr>
+          <w:ilvl w:val="0"/>
+          <w:numId w:val="14"/>
+        </w:numPr>
+        <w:spacing w:after="0" w:line="360" w:lineRule="auto"/>
+        <w:rPr>
+          <w:rFonts w:ascii="Times New Roman" w:eastAsia="Times New Roman" w:hAnsi="Times New Roman" w:cs="Times New Roman"/>
+          <w:sz w:val="24"/>
+          <w:szCs w:val="24"/>
+          <w:lang w:eastAsia="en-CA"/>
+        </w:rPr>
+      </w:pPr>
+      <w:r>
+        <w:rPr>
+          <w:rFonts w:ascii="Times New Roman" w:eastAsia="Times New Roman" w:hAnsi="Times New Roman" w:cs="Times New Roman"/>
+          <w:i/>
+          <w:iCs/>
+          <w:sz w:val="24"/>
+          <w:szCs w:val="24"/>
+          <w:lang w:eastAsia="en-CA"/>
+        </w:rPr>
+        <w:t xml:space="preserve">Internal Working of </w:t>
+      </w:r>
+      <w:proofErr w:type="spellStart"/>
+      <w:r>
+        <w:rPr>
+          <w:rFonts w:ascii="Times New Roman" w:eastAsia="Times New Roman" w:hAnsi="Times New Roman" w:cs="Times New Roman"/>
+          <w:i/>
+          <w:iCs/>
+          <w:sz w:val="24"/>
+          <w:szCs w:val="24"/>
+          <w:lang w:eastAsia="en-CA"/>
+        </w:rPr>
+        <w:t>ArrayList</w:t>
+      </w:r>
+      <w:proofErr w:type="spellEnd"/>
+      <w:r>
+        <w:rPr>
+          <w:rFonts w:ascii="Times New Roman" w:eastAsia="Times New Roman" w:hAnsi="Times New Roman" w:cs="Times New Roman"/>
+          <w:i/>
+          <w:iCs/>
+          <w:sz w:val="24"/>
+          <w:szCs w:val="24"/>
+          <w:lang w:eastAsia="en-CA"/>
+        </w:rPr>
+        <w:t xml:space="preserve"> in Java</w:t>
+      </w:r>
+      <w:r>
+        <w:rPr>
+          <w:rFonts w:ascii="Times New Roman" w:eastAsia="Times New Roman" w:hAnsi="Times New Roman" w:cs="Times New Roman"/>
+          <w:sz w:val="24"/>
+          <w:szCs w:val="24"/>
+          <w:lang w:eastAsia="en-CA"/>
+        </w:rPr>
+        <w:t xml:space="preserve">. (2021, January 13). </w:t>
+      </w:r>
+      <w:proofErr w:type="spellStart"/>
+      <w:r>
+        <w:rPr>
+          <w:rFonts w:ascii="Times New Roman" w:eastAsia="Times New Roman" w:hAnsi="Times New Roman" w:cs="Times New Roman"/>
+          <w:sz w:val="24"/>
+          <w:szCs w:val="24"/>
+          <w:lang w:eastAsia="en-CA"/>
+        </w:rPr>
+        <w:t>GeeksforGeeks</w:t>
+      </w:r>
+      <w:proofErr w:type="spellEnd"/>
+      <w:r>
+        <w:rPr>
+          <w:rFonts w:ascii="Times New Roman" w:eastAsia="Times New Roman" w:hAnsi="Times New Roman" w:cs="Times New Roman"/>
+          <w:sz w:val="24"/>
+          <w:szCs w:val="24"/>
+          <w:lang w:eastAsia="en-CA"/>
+        </w:rPr>
+        <w:t>. https://www.geeksforgeeks.org/internal-working-of-arraylist-in-java/?ref=gcse</w:t>
+      </w:r>
+    </w:p>
+    <w:p>
+      <w:pPr>
+        <w:pStyle w:val="ListParagraph"/>
+        <w:numPr>
+          <w:ilvl w:val="0"/>
+          <w:numId w:val="14"/>
+        </w:numPr>
+        <w:spacing w:after="0" w:line="360" w:lineRule="auto"/>
+        <w:rPr>
+          <w:rFonts w:ascii="Times New Roman" w:eastAsia="Times New Roman" w:hAnsi="Times New Roman" w:cs="Times New Roman"/>
+          <w:sz w:val="24"/>
+          <w:szCs w:val="24"/>
+          <w:lang w:eastAsia="en-CA"/>
+        </w:rPr>
+      </w:pPr>
+      <w:proofErr w:type="spellStart"/>
+      <w:r>
+        <w:rPr>
+          <w:rFonts w:ascii="Times New Roman" w:eastAsia="Times New Roman" w:hAnsi="Times New Roman" w:cs="Times New Roman"/>
+          <w:i/>
+          <w:iCs/>
+          <w:sz w:val="24"/>
+          <w:szCs w:val="24"/>
+          <w:lang w:eastAsia="en-CA"/>
+        </w:rPr>
+        <w:t>ListIterator</w:t>
+      </w:r>
+      <w:proofErr w:type="spellEnd"/>
+      <w:r>
+        <w:rPr>
+          <w:rFonts w:ascii="Times New Roman" w:eastAsia="Times New Roman" w:hAnsi="Times New Roman" w:cs="Times New Roman"/>
+          <w:i/>
+          <w:iCs/>
+          <w:sz w:val="24"/>
+          <w:szCs w:val="24"/>
+          <w:lang w:eastAsia="en-CA"/>
+        </w:rPr>
+        <w:t xml:space="preserve"> in Java</w:t>
+      </w:r>
+      <w:r>
+        <w:rPr>
+          <w:rFonts w:ascii="Times New Roman" w:eastAsia="Times New Roman" w:hAnsi="Times New Roman" w:cs="Times New Roman"/>
+          <w:sz w:val="24"/>
+          <w:szCs w:val="24"/>
+          <w:lang w:eastAsia="en-CA"/>
+        </w:rPr>
+        <w:t xml:space="preserve">. (2020, November 16). </w:t>
+      </w:r>
+      <w:proofErr w:type="spellStart"/>
+      <w:r>
+        <w:rPr>
+          <w:rFonts w:ascii="Times New Roman" w:eastAsia="Times New Roman" w:hAnsi="Times New Roman" w:cs="Times New Roman"/>
+          <w:sz w:val="24"/>
+          <w:szCs w:val="24"/>
+          <w:lang w:eastAsia="en-CA"/>
+        </w:rPr>
+        <w:t>GeeksforGeeks</w:t>
+      </w:r>
+      <w:proofErr w:type="spellEnd"/>
+      <w:r>
+        <w:rPr>
+          <w:rFonts w:ascii="Times New Roman" w:eastAsia="Times New Roman" w:hAnsi="Times New Roman" w:cs="Times New Roman"/>
+          <w:sz w:val="24"/>
+          <w:szCs w:val="24"/>
+          <w:lang w:eastAsia="en-CA"/>
+        </w:rPr>
+        <w:t>. https://www.geeksforgeeks.org/listiterator-in-java/</w:t>
+      </w:r>
+    </w:p>
+    <w:p>
+      <w:pPr>
+        <w:spacing w:line="240" w:lineRule="auto"/>
         <w:rPr>
           <w:rFonts w:ascii="Times New Roman" w:hAnsi="Times New Roman" w:cs="Times New Roman"/>
           <w:b/>
           <w:bCs/>
           <w:lang w:val="en-US"/>
         </w:rPr>
-        <w:t>References:</w:t>
-      </w:r>
-    </w:p>
-    <w:p>
-      <w:pPr>
-        <w:spacing w:line="240" w:lineRule="auto"/>
-        <w:rPr>
-          <w:rFonts w:ascii="Times New Roman" w:hAnsi="Times New Roman" w:cs="Times New Roman"/>
-          <w:b/>
-          <w:bCs/>
-          <w:lang w:val="en-US"/>
-        </w:rPr>
-      </w:pPr>
-    </w:p>
-    <w:p>
-      <w:pPr>
-        <w:pStyle w:val="ListParagraph"/>
-        <w:numPr>
-          <w:ilvl w:val="0"/>
-          <w:numId w:val="12"/>
-        </w:numPr>
-        <w:spacing w:after="0" w:line="480" w:lineRule="auto"/>
-        <w:rPr>
-          <w:rFonts w:ascii="Times New Roman" w:eastAsia="Times New Roman" w:hAnsi="Times New Roman" w:cs="Times New Roman"/>
-          <w:sz w:val="24"/>
-          <w:szCs w:val="24"/>
-          <w:lang w:eastAsia="en-CA"/>
-        </w:rPr>
-      </w:pPr>
-      <w:r>
-        <w:rPr>
-          <w:rFonts w:ascii="Times New Roman" w:eastAsia="Times New Roman" w:hAnsi="Times New Roman" w:cs="Times New Roman"/>
-          <w:i/>
-          <w:iCs/>
-          <w:sz w:val="24"/>
-          <w:szCs w:val="24"/>
-          <w:lang w:eastAsia="en-CA"/>
-        </w:rPr>
-        <w:t>Binary Search Tree | Set 2 (Delete)</w:t>
-      </w:r>
-      <w:r>
-        <w:rPr>
-          <w:rFonts w:ascii="Times New Roman" w:eastAsia="Times New Roman" w:hAnsi="Times New Roman" w:cs="Times New Roman"/>
-          <w:sz w:val="24"/>
-          <w:szCs w:val="24"/>
-          <w:lang w:eastAsia="en-CA"/>
-        </w:rPr>
-        <w:t xml:space="preserve">. (2014, January 30). </w:t>
-      </w:r>
-      <w:proofErr w:type="spellStart"/>
-      <w:r>
-        <w:rPr>
-          <w:rFonts w:ascii="Times New Roman" w:eastAsia="Times New Roman" w:hAnsi="Times New Roman" w:cs="Times New Roman"/>
-          <w:sz w:val="24"/>
-          <w:szCs w:val="24"/>
-          <w:lang w:eastAsia="en-CA"/>
-        </w:rPr>
-        <w:t>GeeksforGeeks</w:t>
-      </w:r>
-      <w:proofErr w:type="spellEnd"/>
-      <w:r>
-        <w:rPr>
-          <w:rFonts w:ascii="Times New Roman" w:eastAsia="Times New Roman" w:hAnsi="Times New Roman" w:cs="Times New Roman"/>
-          <w:sz w:val="24"/>
-          <w:szCs w:val="24"/>
-          <w:lang w:eastAsia="en-CA"/>
-        </w:rPr>
-        <w:t>. https://www.geeksforgeeks.org/binary-search-tree-set-2-delete/</w:t>
-      </w:r>
-    </w:p>
-    <w:p>
-      <w:pPr>
-        <w:pStyle w:val="ListParagraph"/>
-        <w:numPr>
-          <w:ilvl w:val="0"/>
-          <w:numId w:val="12"/>
-        </w:numPr>
-        <w:spacing w:after="0" w:line="480" w:lineRule="auto"/>
-        <w:rPr>
-          <w:rFonts w:ascii="Times New Roman" w:eastAsia="Times New Roman" w:hAnsi="Times New Roman" w:cs="Times New Roman"/>
-          <w:sz w:val="24"/>
-          <w:szCs w:val="24"/>
-          <w:lang w:eastAsia="en-CA"/>
-        </w:rPr>
-      </w:pPr>
-      <w:r>
-        <w:rPr>
-          <w:rFonts w:ascii="Times New Roman" w:eastAsia="Times New Roman" w:hAnsi="Times New Roman" w:cs="Times New Roman"/>
-          <w:i/>
-          <w:iCs/>
-          <w:sz w:val="24"/>
-          <w:szCs w:val="24"/>
-          <w:lang w:eastAsia="en-CA"/>
-        </w:rPr>
-        <w:lastRenderedPageBreak/>
-        <w:t>Binary Search Tree Visualization</w:t>
-      </w:r>
-      <w:r>
-        <w:rPr>
-          <w:rFonts w:ascii="Times New Roman" w:eastAsia="Times New Roman" w:hAnsi="Times New Roman" w:cs="Times New Roman"/>
-          <w:sz w:val="24"/>
-          <w:szCs w:val="24"/>
-          <w:lang w:eastAsia="en-CA"/>
-        </w:rPr>
-        <w:t>. (n.d.). Www.cs.usfca.edu. https://www.cs.usfca.edu/~galles/visualization/BST.html</w:t>
-      </w:r>
-    </w:p>
-    <w:p>
-      <w:pPr>
-        <w:pStyle w:val="ListParagraph"/>
-        <w:numPr>
-          <w:ilvl w:val="0"/>
-          <w:numId w:val="12"/>
-        </w:numPr>
-        <w:spacing w:after="0" w:line="480" w:lineRule="auto"/>
-        <w:rPr>
-          <w:rFonts w:ascii="Times New Roman" w:eastAsia="Times New Roman" w:hAnsi="Times New Roman" w:cs="Times New Roman"/>
-          <w:sz w:val="24"/>
-          <w:szCs w:val="24"/>
-          <w:lang w:eastAsia="en-CA"/>
-        </w:rPr>
-      </w:pPr>
-      <w:r>
-        <w:rPr>
-          <w:rFonts w:ascii="Times New Roman" w:eastAsia="Times New Roman" w:hAnsi="Times New Roman" w:cs="Times New Roman"/>
-          <w:i/>
-          <w:iCs/>
-          <w:sz w:val="24"/>
-          <w:szCs w:val="24"/>
-          <w:lang w:eastAsia="en-CA"/>
-        </w:rPr>
-        <w:t>DFS vs BFS (in detail)</w:t>
-      </w:r>
-      <w:r>
-        <w:rPr>
-          <w:rFonts w:ascii="Times New Roman" w:eastAsia="Times New Roman" w:hAnsi="Times New Roman" w:cs="Times New Roman"/>
-          <w:sz w:val="24"/>
-          <w:szCs w:val="24"/>
-          <w:lang w:eastAsia="en-CA"/>
-        </w:rPr>
-        <w:t xml:space="preserve">. (2020, May 6). </w:t>
-      </w:r>
-      <w:proofErr w:type="spellStart"/>
-      <w:r>
-        <w:rPr>
-          <w:rFonts w:ascii="Times New Roman" w:eastAsia="Times New Roman" w:hAnsi="Times New Roman" w:cs="Times New Roman"/>
-          <w:sz w:val="24"/>
-          <w:szCs w:val="24"/>
-          <w:lang w:eastAsia="en-CA"/>
-        </w:rPr>
-        <w:t>OpenGenus</w:t>
-      </w:r>
-      <w:proofErr w:type="spellEnd"/>
-      <w:r>
-        <w:rPr>
-          <w:rFonts w:ascii="Times New Roman" w:eastAsia="Times New Roman" w:hAnsi="Times New Roman" w:cs="Times New Roman"/>
-          <w:sz w:val="24"/>
-          <w:szCs w:val="24"/>
-          <w:lang w:eastAsia="en-CA"/>
-        </w:rPr>
-        <w:t xml:space="preserve"> IQ: Computing Expertise &amp; Legacy. https://iq.opengenus.org/dfs-vs-bfs/#:~:text=The%20time%20complexity%20of%20DFS%20is%20O%20%28V</w:t>
-      </w:r>
-    </w:p>
-    <w:p>
-      <w:pPr>
-        <w:pStyle w:val="ListParagraph"/>
-        <w:numPr>
-          <w:ilvl w:val="0"/>
-          <w:numId w:val="12"/>
-        </w:numPr>
-        <w:spacing w:after="0" w:line="480" w:lineRule="auto"/>
-        <w:rPr>
-          <w:rFonts w:ascii="Times New Roman" w:eastAsia="Times New Roman" w:hAnsi="Times New Roman" w:cs="Times New Roman"/>
-          <w:sz w:val="24"/>
-          <w:szCs w:val="24"/>
-          <w:lang w:eastAsia="en-CA"/>
-        </w:rPr>
-      </w:pPr>
-      <w:r>
-        <w:rPr>
-          <w:rFonts w:ascii="Times New Roman" w:eastAsia="Times New Roman" w:hAnsi="Times New Roman" w:cs="Times New Roman"/>
-          <w:i/>
-          <w:iCs/>
-          <w:sz w:val="24"/>
-          <w:szCs w:val="24"/>
-          <w:lang w:eastAsia="en-CA"/>
-        </w:rPr>
-        <w:t>How to check if file exists in Java</w:t>
-      </w:r>
-      <w:r>
-        <w:rPr>
-          <w:rFonts w:ascii="Times New Roman" w:eastAsia="Times New Roman" w:hAnsi="Times New Roman" w:cs="Times New Roman"/>
-          <w:sz w:val="24"/>
-          <w:szCs w:val="24"/>
-          <w:lang w:eastAsia="en-CA"/>
-        </w:rPr>
-        <w:t xml:space="preserve">. (2014, November 5). </w:t>
-      </w:r>
-      <w:proofErr w:type="spellStart"/>
-      <w:r>
-        <w:rPr>
-          <w:rFonts w:ascii="Times New Roman" w:eastAsia="Times New Roman" w:hAnsi="Times New Roman" w:cs="Times New Roman"/>
-          <w:sz w:val="24"/>
-          <w:szCs w:val="24"/>
-          <w:lang w:eastAsia="en-CA"/>
-        </w:rPr>
-        <w:t>HowToDoInJava</w:t>
-      </w:r>
-      <w:proofErr w:type="spellEnd"/>
-      <w:r>
-        <w:rPr>
-          <w:rFonts w:ascii="Times New Roman" w:eastAsia="Times New Roman" w:hAnsi="Times New Roman" w:cs="Times New Roman"/>
-          <w:sz w:val="24"/>
-          <w:szCs w:val="24"/>
-          <w:lang w:eastAsia="en-CA"/>
-        </w:rPr>
-        <w:t>. https://howtodoinjava.com/java/io/how-to-check-if-file-exists-in-java/#:~:text=Check%20if%20file%20exists%20with%20File.exists%20%28%29%20method</w:t>
-      </w:r>
-    </w:p>
-    <w:p>
-      <w:pPr>
-        <w:pStyle w:val="ListParagraph"/>
-        <w:numPr>
-          <w:ilvl w:val="0"/>
-          <w:numId w:val="12"/>
-        </w:numPr>
-        <w:spacing w:after="0" w:line="480" w:lineRule="auto"/>
-        <w:rPr>
-          <w:rFonts w:ascii="Times New Roman" w:eastAsia="Times New Roman" w:hAnsi="Times New Roman" w:cs="Times New Roman"/>
-          <w:sz w:val="24"/>
-          <w:szCs w:val="24"/>
-          <w:lang w:eastAsia="en-CA"/>
-        </w:rPr>
-      </w:pPr>
-      <w:r>
-        <w:rPr>
-          <w:rFonts w:ascii="Times New Roman" w:eastAsia="Times New Roman" w:hAnsi="Times New Roman" w:cs="Times New Roman"/>
-          <w:i/>
-          <w:iCs/>
-          <w:sz w:val="24"/>
-          <w:szCs w:val="24"/>
-          <w:lang w:eastAsia="en-CA"/>
-        </w:rPr>
-        <w:t>How to get the total number of lines of a file in Java – Mkyong.com</w:t>
-      </w:r>
-      <w:r>
-        <w:rPr>
-          <w:rFonts w:ascii="Times New Roman" w:eastAsia="Times New Roman" w:hAnsi="Times New Roman" w:cs="Times New Roman"/>
-          <w:sz w:val="24"/>
-          <w:szCs w:val="24"/>
-          <w:lang w:eastAsia="en-CA"/>
-        </w:rPr>
-        <w:t>. (n.d.). Mkyong.com. https://mkyong.com/java/how-to-get-the-total-number-of-lines-of-a-file-in-java/</w:t>
-      </w:r>
-    </w:p>
-    <w:p>
-      <w:pPr>
-        <w:pStyle w:val="ListParagraph"/>
-        <w:numPr>
-          <w:ilvl w:val="0"/>
-          <w:numId w:val="12"/>
-        </w:numPr>
-        <w:spacing w:after="0" w:line="480" w:lineRule="auto"/>
-        <w:rPr>
-          <w:rFonts w:ascii="Times New Roman" w:eastAsia="Times New Roman" w:hAnsi="Times New Roman" w:cs="Times New Roman"/>
-          <w:sz w:val="24"/>
-          <w:szCs w:val="24"/>
-          <w:lang w:eastAsia="en-CA"/>
-        </w:rPr>
-      </w:pPr>
-      <w:r>
-        <w:rPr>
-          <w:rFonts w:ascii="Times New Roman" w:eastAsia="Times New Roman" w:hAnsi="Times New Roman" w:cs="Times New Roman"/>
-          <w:i/>
-          <w:iCs/>
-          <w:sz w:val="24"/>
-          <w:szCs w:val="24"/>
-          <w:lang w:eastAsia="en-CA"/>
-        </w:rPr>
-        <w:t>Java Exceptions (Try...Catch)</w:t>
-      </w:r>
-      <w:r>
-        <w:rPr>
-          <w:rFonts w:ascii="Times New Roman" w:eastAsia="Times New Roman" w:hAnsi="Times New Roman" w:cs="Times New Roman"/>
-          <w:sz w:val="24"/>
-          <w:szCs w:val="24"/>
-          <w:lang w:eastAsia="en-CA"/>
-        </w:rPr>
-        <w:t>. (n.d.). Www.w3schools.com. https://www.w3schools.com/java/java_try_catch.asp#:~:text=The%20technical%20term%20for%20this%20is%3A%20Java%20will</w:t>
-      </w:r>
-    </w:p>
-    <w:p>
-      <w:pPr>
-        <w:pStyle w:val="ListParagraph"/>
-        <w:numPr>
-          <w:ilvl w:val="0"/>
-          <w:numId w:val="12"/>
-        </w:numPr>
-        <w:spacing w:after="0" w:line="480" w:lineRule="auto"/>
-        <w:rPr>
-          <w:rFonts w:ascii="Times New Roman" w:eastAsia="Times New Roman" w:hAnsi="Times New Roman" w:cs="Times New Roman"/>
-          <w:sz w:val="24"/>
-          <w:szCs w:val="24"/>
-          <w:lang w:eastAsia="en-CA"/>
-        </w:rPr>
-      </w:pPr>
-      <w:r>
-        <w:rPr>
-          <w:rFonts w:ascii="Times New Roman" w:eastAsia="Times New Roman" w:hAnsi="Times New Roman" w:cs="Times New Roman"/>
-          <w:i/>
-          <w:iCs/>
-          <w:sz w:val="24"/>
-          <w:szCs w:val="24"/>
-          <w:lang w:eastAsia="en-CA"/>
-        </w:rPr>
-        <w:t>Java output formatting for Strings</w:t>
-      </w:r>
-      <w:r>
-        <w:rPr>
-          <w:rFonts w:ascii="Times New Roman" w:eastAsia="Times New Roman" w:hAnsi="Times New Roman" w:cs="Times New Roman"/>
-          <w:sz w:val="24"/>
-          <w:szCs w:val="24"/>
-          <w:lang w:eastAsia="en-CA"/>
-        </w:rPr>
-        <w:t>. (n.d.). Stack Overflow. Retrieved March 18, 2022, from https://stackoverflow.com/questions/4418308/java-output-formatting-for-strings</w:t>
-      </w:r>
-    </w:p>
-    <w:p>
-      <w:pPr>
-        <w:pStyle w:val="ListParagraph"/>
-        <w:numPr>
-          <w:ilvl w:val="0"/>
-          <w:numId w:val="12"/>
-        </w:numPr>
-        <w:spacing w:after="0" w:line="480" w:lineRule="auto"/>
-        <w:rPr>
-          <w:rFonts w:ascii="Times New Roman" w:eastAsia="Times New Roman" w:hAnsi="Times New Roman" w:cs="Times New Roman"/>
-          <w:sz w:val="24"/>
-          <w:szCs w:val="24"/>
-          <w:lang w:eastAsia="en-CA"/>
-        </w:rPr>
-      </w:pPr>
-      <w:r>
-        <w:rPr>
-          <w:rFonts w:ascii="Times New Roman" w:eastAsia="Times New Roman" w:hAnsi="Times New Roman" w:cs="Times New Roman"/>
-          <w:i/>
-          <w:iCs/>
-          <w:sz w:val="24"/>
-          <w:szCs w:val="24"/>
-          <w:lang w:eastAsia="en-CA"/>
-        </w:rPr>
-        <w:t>Level Order Traversal of a Binary Tree :  Breadth First Search</w:t>
-      </w:r>
-      <w:r>
-        <w:rPr>
-          <w:rFonts w:ascii="Times New Roman" w:eastAsia="Times New Roman" w:hAnsi="Times New Roman" w:cs="Times New Roman"/>
-          <w:sz w:val="24"/>
-          <w:szCs w:val="24"/>
-          <w:lang w:eastAsia="en-CA"/>
-        </w:rPr>
-        <w:t>. (n.d.). Www.enjoyalgorithms.com. Retrieved March 18, 2022, from https://www.enjoyalgorithms.com/blog/level-order-traversal-of-binary-tre</w:t>
-      </w:r>
-      <w:r>
-        <w:rPr>
-          <w:rFonts w:ascii="Times New Roman" w:eastAsia="Times New Roman" w:hAnsi="Times New Roman" w:cs="Times New Roman"/>
-          <w:sz w:val="24"/>
-          <w:szCs w:val="24"/>
-          <w:lang w:eastAsia="en-CA"/>
-        </w:rPr>
-        <w:t>e</w:t>
-      </w:r>
+      </w:pPr>
     </w:p>
     <w:sectPr>
       <w:pgSz w:w="12240" w:h="15840"/>
@@ -1247,6 +970,97 @@
 <file path=word/numbering.xml><?xml version="1.0" encoding="utf-8"?>
 <w:numbering xmlns:wpc="http://schemas.microsoft.com/office/word/2010/wordprocessingCanvas" xmlns:cx="http://schemas.microsoft.com/office/drawing/2014/chartex" xmlns:cx1="http://schemas.microsoft.com/office/drawing/2015/9/8/chartex" xmlns:cx2="http://schemas.microsoft.com/office/drawing/2015/10/21/chartex" xmlns:cx3="http://schemas.microsoft.com/office/drawing/2016/5/9/chartex" xmlns:cx4="http://schemas.microsoft.com/office/drawing/2016/5/10/chartex" xmlns:cx5="http://schemas.microsoft.com/office/drawing/2016/5/11/chartex" xmlns:cx6="http://schemas.microsoft.com/office/drawing/2016/5/12/chartex" xmlns:cx7="http://schemas.microsoft.com/office/drawing/2016/5/13/chartex" xmlns:cx8="http://schemas.microsoft.com/office/drawing/2016/5/14/chartex" xmlns:mc="http://schemas.openxmlformats.org/markup-compatibility/2006" xmlns:aink="http://schemas.microsoft.com/office/drawing/2016/ink" xmlns:am3d="http://schemas.microsoft.com/office/drawing/2017/model3d" xmlns:o="urn:schemas-microsoft-com:office:office" xmlns:r="http://schemas.openxmlformats.org/officeDocument/2006/relationships" xmlns:m="http://schemas.openxmlformats.org/officeDocument/2006/math" xmlns:v="urn:schemas-microsoft-com:vml" xmlns:wp14="http://schemas.microsoft.com/office/word/2010/wordprocessingDrawing" xmlns:wp="http://schemas.openxmlformats.org/drawingml/2006/wordprocessingDrawing" xmlns:w10="urn:schemas-microsoft-com:office:word" xmlns:w="http://schemas.openxmlformats.org/wordprocessingml/2006/main" xmlns:w14="http://schemas.microsoft.com/office/word/2010/wordml" xmlns:w15="http://schemas.microsoft.com/office/word/2012/wordml" xmlns:w16cex="http://schemas.microsoft.com/office/word/2018/wordml/cex" xmlns:w16cid="http://schemas.microsoft.com/office/word/2016/wordml/cid" xmlns:w16="http://schemas.microsoft.com/office/word/2018/wordml" xmlns:w16sdtdh="http://schemas.microsoft.com/office/word/2020/wordml/sdtdatahash" xmlns:w16se="http://schemas.microsoft.com/office/word/2015/wordml/symex" xmlns:wpg="http://schemas.microsoft.com/office/word/2010/wordprocessingGroup" xmlns:wpi="http://schemas.microsoft.com/office/word/2010/wordprocessingInk" xmlns:wne="http://schemas.microsoft.com/office/word/2006/wordml" xmlns:wps="http://schemas.microsoft.com/office/word/2010/wordprocessingShape" mc:Ignorable="w14 w15 w16se w16cid w16 w16cex w16sdtdh wp14">
   <w:abstractNum w:abstractNumId="0" w15:restartNumberingAfterBreak="0">
+    <w:nsid w:val="15593ECA"/>
+    <w:multiLevelType w:val="hybridMultilevel"/>
+    <w:tmpl w:val="570E1DAA"/>
+    <w:lvl w:ilvl="0" w:tplc="090A3472">
+      <w:start w:val="1"/>
+      <w:numFmt w:val="decimal"/>
+      <w:lvlText w:val="%1)"/>
+      <w:lvlJc w:val="left"/>
+      <w:pPr>
+        <w:ind w:left="720" w:hanging="360"/>
+      </w:pPr>
+      <w:rPr>
+        <w:rFonts w:hint="default"/>
+        <w:b/>
+        <w:color w:val="000000"/>
+      </w:rPr>
+    </w:lvl>
+    <w:lvl w:ilvl="1" w:tplc="10090019" w:tentative="1">
+      <w:start w:val="1"/>
+      <w:numFmt w:val="lowerLetter"/>
+      <w:lvlText w:val="%2."/>
+      <w:lvlJc w:val="left"/>
+      <w:pPr>
+        <w:ind w:left="1440" w:hanging="360"/>
+      </w:pPr>
+    </w:lvl>
+    <w:lvl w:ilvl="2" w:tplc="1009001B" w:tentative="1">
+      <w:start w:val="1"/>
+      <w:numFmt w:val="lowerRoman"/>
+      <w:lvlText w:val="%3."/>
+      <w:lvlJc w:val="right"/>
+      <w:pPr>
+        <w:ind w:left="2160" w:hanging="180"/>
+      </w:pPr>
+    </w:lvl>
+    <w:lvl w:ilvl="3" w:tplc="1009000F" w:tentative="1">
+      <w:start w:val="1"/>
+      <w:numFmt w:val="decimal"/>
+      <w:lvlText w:val="%4."/>
+      <w:lvlJc w:val="left"/>
+      <w:pPr>
+        <w:ind w:left="2880" w:hanging="360"/>
+      </w:pPr>
+    </w:lvl>
+    <w:lvl w:ilvl="4" w:tplc="10090019" w:tentative="1">
+      <w:start w:val="1"/>
+      <w:numFmt w:val="lowerLetter"/>
+      <w:lvlText w:val="%5."/>
+      <w:lvlJc w:val="left"/>
+      <w:pPr>
+        <w:ind w:left="3600" w:hanging="360"/>
+      </w:pPr>
+    </w:lvl>
+    <w:lvl w:ilvl="5" w:tplc="1009001B" w:tentative="1">
+      <w:start w:val="1"/>
+      <w:numFmt w:val="lowerRoman"/>
+      <w:lvlText w:val="%6."/>
+      <w:lvlJc w:val="right"/>
+      <w:pPr>
+        <w:ind w:left="4320" w:hanging="180"/>
+      </w:pPr>
+    </w:lvl>
+    <w:lvl w:ilvl="6" w:tplc="1009000F" w:tentative="1">
+      <w:start w:val="1"/>
+      <w:numFmt w:val="decimal"/>
+      <w:lvlText w:val="%7."/>
+      <w:lvlJc w:val="left"/>
+      <w:pPr>
+        <w:ind w:left="5040" w:hanging="360"/>
+      </w:pPr>
+    </w:lvl>
+    <w:lvl w:ilvl="7" w:tplc="10090019" w:tentative="1">
+      <w:start w:val="1"/>
+      <w:numFmt w:val="lowerLetter"/>
+      <w:lvlText w:val="%8."/>
+      <w:lvlJc w:val="left"/>
+      <w:pPr>
+        <w:ind w:left="5760" w:hanging="360"/>
+      </w:pPr>
+    </w:lvl>
+    <w:lvl w:ilvl="8" w:tplc="1009001B" w:tentative="1">
+      <w:start w:val="1"/>
+      <w:numFmt w:val="lowerRoman"/>
+      <w:lvlText w:val="%9."/>
+      <w:lvlJc w:val="right"/>
+      <w:pPr>
+        <w:ind w:left="6480" w:hanging="180"/>
+      </w:pPr>
+    </w:lvl>
+  </w:abstractNum>
+  <w:abstractNum w:abstractNumId="1" w15:restartNumberingAfterBreak="0">
     <w:nsid w:val="18CD24DE"/>
     <w:multiLevelType w:val="hybridMultilevel"/>
     <w:tmpl w:val="31060224"/>
@@ -1332,7 +1146,7 @@
       </w:pPr>
     </w:lvl>
   </w:abstractNum>
-  <w:abstractNum w:abstractNumId="1" w15:restartNumberingAfterBreak="0">
+  <w:abstractNum w:abstractNumId="2" w15:restartNumberingAfterBreak="0">
     <w:nsid w:val="24BF609D"/>
     <w:multiLevelType w:val="hybridMultilevel"/>
     <w:tmpl w:val="3F143D4E"/>
@@ -1418,7 +1232,7 @@
       </w:pPr>
     </w:lvl>
   </w:abstractNum>
-  <w:abstractNum w:abstractNumId="2" w15:restartNumberingAfterBreak="0">
+  <w:abstractNum w:abstractNumId="3" w15:restartNumberingAfterBreak="0">
     <w:nsid w:val="37C668AA"/>
     <w:multiLevelType w:val="hybridMultilevel"/>
     <w:tmpl w:val="AEF44BDC"/>
@@ -1507,7 +1321,7 @@
       </w:pPr>
     </w:lvl>
   </w:abstractNum>
-  <w:abstractNum w:abstractNumId="3" w15:restartNumberingAfterBreak="0">
+  <w:abstractNum w:abstractNumId="4" w15:restartNumberingAfterBreak="0">
     <w:nsid w:val="39025363"/>
     <w:multiLevelType w:val="hybridMultilevel"/>
     <w:tmpl w:val="8BEA09B8"/>
@@ -1620,7 +1434,7 @@
       </w:rPr>
     </w:lvl>
   </w:abstractNum>
-  <w:abstractNum w:abstractNumId="4" w15:restartNumberingAfterBreak="0">
+  <w:abstractNum w:abstractNumId="5" w15:restartNumberingAfterBreak="0">
     <w:nsid w:val="3B463319"/>
     <w:multiLevelType w:val="hybridMultilevel"/>
     <w:tmpl w:val="0DF25EDE"/>
@@ -1706,7 +1520,7 @@
       </w:pPr>
     </w:lvl>
   </w:abstractNum>
-  <w:abstractNum w:abstractNumId="5" w15:restartNumberingAfterBreak="0">
+  <w:abstractNum w:abstractNumId="6" w15:restartNumberingAfterBreak="0">
     <w:nsid w:val="41A3425F"/>
     <w:multiLevelType w:val="hybridMultilevel"/>
     <w:tmpl w:val="43B2565E"/>
@@ -1795,7 +1609,7 @@
       </w:pPr>
     </w:lvl>
   </w:abstractNum>
-  <w:abstractNum w:abstractNumId="6" w15:restartNumberingAfterBreak="0">
+  <w:abstractNum w:abstractNumId="7" w15:restartNumberingAfterBreak="0">
     <w:nsid w:val="4A432536"/>
     <w:multiLevelType w:val="hybridMultilevel"/>
     <w:tmpl w:val="986A83AC"/>
@@ -1881,7 +1695,120 @@
       </w:pPr>
     </w:lvl>
   </w:abstractNum>
-  <w:abstractNum w:abstractNumId="7" w15:restartNumberingAfterBreak="0">
+  <w:abstractNum w:abstractNumId="8" w15:restartNumberingAfterBreak="0">
+    <w:nsid w:val="4D021979"/>
+    <w:multiLevelType w:val="hybridMultilevel"/>
+    <w:tmpl w:val="D5A48C86"/>
+    <w:lvl w:ilvl="0" w:tplc="10090001">
+      <w:start w:val="1"/>
+      <w:numFmt w:val="bullet"/>
+      <w:lvlText w:val=""/>
+      <w:lvlJc w:val="left"/>
+      <w:pPr>
+        <w:ind w:left="720" w:hanging="360"/>
+      </w:pPr>
+      <w:rPr>
+        <w:rFonts w:ascii="Symbol" w:hAnsi="Symbol" w:hint="default"/>
+      </w:rPr>
+    </w:lvl>
+    <w:lvl w:ilvl="1" w:tplc="10090003" w:tentative="1">
+      <w:start w:val="1"/>
+      <w:numFmt w:val="bullet"/>
+      <w:lvlText w:val="o"/>
+      <w:lvlJc w:val="left"/>
+      <w:pPr>
+        <w:ind w:left="1440" w:hanging="360"/>
+      </w:pPr>
+      <w:rPr>
+        <w:rFonts w:ascii="Courier New" w:hAnsi="Courier New" w:cs="Courier New" w:hint="default"/>
+      </w:rPr>
+    </w:lvl>
+    <w:lvl w:ilvl="2" w:tplc="10090005" w:tentative="1">
+      <w:start w:val="1"/>
+      <w:numFmt w:val="bullet"/>
+      <w:lvlText w:val=""/>
+      <w:lvlJc w:val="left"/>
+      <w:pPr>
+        <w:ind w:left="2160" w:hanging="360"/>
+      </w:pPr>
+      <w:rPr>
+        <w:rFonts w:ascii="Wingdings" w:hAnsi="Wingdings" w:hint="default"/>
+      </w:rPr>
+    </w:lvl>
+    <w:lvl w:ilvl="3" w:tplc="10090001" w:tentative="1">
+      <w:start w:val="1"/>
+      <w:numFmt w:val="bullet"/>
+      <w:lvlText w:val=""/>
+      <w:lvlJc w:val="left"/>
+      <w:pPr>
+        <w:ind w:left="2880" w:hanging="360"/>
+      </w:pPr>
+      <w:rPr>
+        <w:rFonts w:ascii="Symbol" w:hAnsi="Symbol" w:hint="default"/>
+      </w:rPr>
+    </w:lvl>
+    <w:lvl w:ilvl="4" w:tplc="10090003" w:tentative="1">
+      <w:start w:val="1"/>
+      <w:numFmt w:val="bullet"/>
+      <w:lvlText w:val="o"/>
+      <w:lvlJc w:val="left"/>
+      <w:pPr>
+        <w:ind w:left="3600" w:hanging="360"/>
+      </w:pPr>
+      <w:rPr>
+        <w:rFonts w:ascii="Courier New" w:hAnsi="Courier New" w:cs="Courier New" w:hint="default"/>
+      </w:rPr>
+    </w:lvl>
+    <w:lvl w:ilvl="5" w:tplc="10090005" w:tentative="1">
+      <w:start w:val="1"/>
+      <w:numFmt w:val="bullet"/>
+      <w:lvlText w:val=""/>
+      <w:lvlJc w:val="left"/>
+      <w:pPr>
+        <w:ind w:left="4320" w:hanging="360"/>
+      </w:pPr>
+      <w:rPr>
+        <w:rFonts w:ascii="Wingdings" w:hAnsi="Wingdings" w:hint="default"/>
+      </w:rPr>
+    </w:lvl>
+    <w:lvl w:ilvl="6" w:tplc="10090001" w:tentative="1">
+      <w:start w:val="1"/>
+      <w:numFmt w:val="bullet"/>
+      <w:lvlText w:val=""/>
+      <w:lvlJc w:val="left"/>
+      <w:pPr>
+        <w:ind w:left="5040" w:hanging="360"/>
+      </w:pPr>
+      <w:rPr>
+        <w:rFonts w:ascii="Symbol" w:hAnsi="Symbol" w:hint="default"/>
+      </w:rPr>
+    </w:lvl>
+    <w:lvl w:ilvl="7" w:tplc="10090003" w:tentative="1">
+      <w:start w:val="1"/>
+      <w:numFmt w:val="bullet"/>
+      <w:lvlText w:val="o"/>
+      <w:lvlJc w:val="left"/>
+      <w:pPr>
+        <w:ind w:left="5760" w:hanging="360"/>
+      </w:pPr>
+      <w:rPr>
+        <w:rFonts w:ascii="Courier New" w:hAnsi="Courier New" w:cs="Courier New" w:hint="default"/>
+      </w:rPr>
+    </w:lvl>
+    <w:lvl w:ilvl="8" w:tplc="10090005" w:tentative="1">
+      <w:start w:val="1"/>
+      <w:numFmt w:val="bullet"/>
+      <w:lvlText w:val=""/>
+      <w:lvlJc w:val="left"/>
+      <w:pPr>
+        <w:ind w:left="6480" w:hanging="360"/>
+      </w:pPr>
+      <w:rPr>
+        <w:rFonts w:ascii="Wingdings" w:hAnsi="Wingdings" w:hint="default"/>
+      </w:rPr>
+    </w:lvl>
+  </w:abstractNum>
+  <w:abstractNum w:abstractNumId="9" w15:restartNumberingAfterBreak="0">
     <w:nsid w:val="586D0EBF"/>
     <w:multiLevelType w:val="hybridMultilevel"/>
     <w:tmpl w:val="C908B70C"/>
@@ -1967,7 +1894,7 @@
       </w:pPr>
     </w:lvl>
   </w:abstractNum>
-  <w:abstractNum w:abstractNumId="8" w15:restartNumberingAfterBreak="0">
+  <w:abstractNum w:abstractNumId="10" w15:restartNumberingAfterBreak="0">
     <w:nsid w:val="5CCD6738"/>
     <w:multiLevelType w:val="hybridMultilevel"/>
     <w:tmpl w:val="2FD8EAB2"/>
@@ -2053,7 +1980,7 @@
       </w:pPr>
     </w:lvl>
   </w:abstractNum>
-  <w:abstractNum w:abstractNumId="9" w15:restartNumberingAfterBreak="0">
+  <w:abstractNum w:abstractNumId="11" w15:restartNumberingAfterBreak="0">
     <w:nsid w:val="5FCB2B85"/>
     <w:multiLevelType w:val="hybridMultilevel"/>
     <w:tmpl w:val="49EAF734"/>
@@ -2142,7 +2069,7 @@
       </w:pPr>
     </w:lvl>
   </w:abstractNum>
-  <w:abstractNum w:abstractNumId="10" w15:restartNumberingAfterBreak="0">
+  <w:abstractNum w:abstractNumId="12" w15:restartNumberingAfterBreak="0">
     <w:nsid w:val="665E7733"/>
     <w:multiLevelType w:val="hybridMultilevel"/>
     <w:tmpl w:val="601EB880"/>
@@ -2255,7 +2182,7 @@
       </w:rPr>
     </w:lvl>
   </w:abstractNum>
-  <w:abstractNum w:abstractNumId="11" w15:restartNumberingAfterBreak="0">
+  <w:abstractNum w:abstractNumId="13" w15:restartNumberingAfterBreak="0">
     <w:nsid w:val="6C9C70C0"/>
     <w:multiLevelType w:val="hybridMultilevel"/>
     <w:tmpl w:val="8BFCE920"/>
@@ -2345,40 +2272,46 @@
     </w:lvl>
   </w:abstractNum>
   <w:num w:numId="1">
+    <w:abstractNumId w:val="11"/>
+  </w:num>
+  <w:num w:numId="2">
+    <w:abstractNumId w:val="4"/>
+  </w:num>
+  <w:num w:numId="3">
+    <w:abstractNumId w:val="1"/>
+  </w:num>
+  <w:num w:numId="4">
+    <w:abstractNumId w:val="7"/>
+  </w:num>
+  <w:num w:numId="5">
+    <w:abstractNumId w:val="2"/>
+  </w:num>
+  <w:num w:numId="6">
     <w:abstractNumId w:val="9"/>
   </w:num>
-  <w:num w:numId="2">
+  <w:num w:numId="7">
+    <w:abstractNumId w:val="13"/>
+  </w:num>
+  <w:num w:numId="8">
+    <w:abstractNumId w:val="10"/>
+  </w:num>
+  <w:num w:numId="9">
+    <w:abstractNumId w:val="6"/>
+  </w:num>
+  <w:num w:numId="10">
+    <w:abstractNumId w:val="12"/>
+  </w:num>
+  <w:num w:numId="11">
     <w:abstractNumId w:val="3"/>
   </w:num>
-  <w:num w:numId="3">
+  <w:num w:numId="12">
+    <w:abstractNumId w:val="5"/>
+  </w:num>
+  <w:num w:numId="13">
     <w:abstractNumId w:val="0"/>
   </w:num>
-  <w:num w:numId="4">
-    <w:abstractNumId w:val="6"/>
-  </w:num>
-  <w:num w:numId="5">
-    <w:abstractNumId w:val="1"/>
-  </w:num>
-  <w:num w:numId="6">
-    <w:abstractNumId w:val="7"/>
-  </w:num>
-  <w:num w:numId="7">
-    <w:abstractNumId w:val="11"/>
-  </w:num>
-  <w:num w:numId="8">
+  <w:num w:numId="14">
     <w:abstractNumId w:val="8"/>
-  </w:num>
-  <w:num w:numId="9">
-    <w:abstractNumId w:val="5"/>
-  </w:num>
-  <w:num w:numId="10">
-    <w:abstractNumId w:val="10"/>
-  </w:num>
-  <w:num w:numId="11">
-    <w:abstractNumId w:val="2"/>
-  </w:num>
-  <w:num w:numId="12">
-    <w:abstractNumId w:val="4"/>
   </w:num>
 </w:numbering>
 </file>

</xml_diff>